<commit_message>
Update CURSO DE GIT E GITHUB.docx
</commit_message>
<xml_diff>
--- a/CURSO DE GIT E GITHUB.docx
+++ b/CURSO DE GIT E GITHUB.docx
@@ -1,6 +1,6 @@
 
 <file path=word/document.xml><?xml version="1.0" encoding="utf-8"?>
-<w:document xmlns:wpc="http://schemas.microsoft.com/office/word/2010/wordprocessingCanvas" xmlns:mc="http://schemas.openxmlformats.org/markup-compatibility/2006" xmlns:o="urn:schemas-microsoft-com:office:office" xmlns:r="http://schemas.openxmlformats.org/officeDocument/2006/relationships" xmlns:m="http://schemas.openxmlformats.org/officeDocument/2006/math" xmlns:v="urn:schemas-microsoft-com:vml" xmlns:wp14="http://schemas.microsoft.com/office/word/2010/wordprocessingDrawing" xmlns:wp="http://schemas.openxmlformats.org/drawingml/2006/wordprocessingDrawing" xmlns:w10="urn:schemas-microsoft-com:office:word" xmlns:w="http://schemas.openxmlformats.org/wordprocessingml/2006/main" xmlns:w14="http://schemas.microsoft.com/office/word/2010/wordml" xmlns:w15="http://schemas.microsoft.com/office/word/2012/wordml" xmlns:wpg="http://schemas.microsoft.com/office/word/2010/wordprocessingGroup" xmlns:wpi="http://schemas.microsoft.com/office/word/2010/wordprocessingInk" xmlns:wne="http://schemas.microsoft.com/office/word/2006/wordml" xmlns:wps="http://schemas.microsoft.com/office/word/2010/wordprocessingShape" mc:Ignorable="w14 w15 wp14">
+<w:document xmlns:wpc="http://schemas.microsoft.com/office/word/2010/wordprocessingCanvas" xmlns:cx="http://schemas.microsoft.com/office/drawing/2014/chartex" xmlns:cx1="http://schemas.microsoft.com/office/drawing/2015/9/8/chartex" xmlns:cx2="http://schemas.microsoft.com/office/drawing/2015/10/21/chartex" xmlns:cx3="http://schemas.microsoft.com/office/drawing/2016/5/9/chartex" xmlns:cx4="http://schemas.microsoft.com/office/drawing/2016/5/10/chartex" xmlns:cx5="http://schemas.microsoft.com/office/drawing/2016/5/11/chartex" xmlns:cx6="http://schemas.microsoft.com/office/drawing/2016/5/12/chartex" xmlns:cx7="http://schemas.microsoft.com/office/drawing/2016/5/13/chartex" xmlns:cx8="http://schemas.microsoft.com/office/drawing/2016/5/14/chartex" xmlns:mc="http://schemas.openxmlformats.org/markup-compatibility/2006" xmlns:aink="http://schemas.microsoft.com/office/drawing/2016/ink" xmlns:am3d="http://schemas.microsoft.com/office/drawing/2017/model3d" xmlns:o="urn:schemas-microsoft-com:office:office" xmlns:r="http://schemas.openxmlformats.org/officeDocument/2006/relationships" xmlns:m="http://schemas.openxmlformats.org/officeDocument/2006/math" xmlns:v="urn:schemas-microsoft-com:vml" xmlns:wp14="http://schemas.microsoft.com/office/word/2010/wordprocessingDrawing" xmlns:wp="http://schemas.openxmlformats.org/drawingml/2006/wordprocessingDrawing" xmlns:w10="urn:schemas-microsoft-com:office:word" xmlns:w="http://schemas.openxmlformats.org/wordprocessingml/2006/main" xmlns:w14="http://schemas.microsoft.com/office/word/2010/wordml" xmlns:w15="http://schemas.microsoft.com/office/word/2012/wordml" xmlns:w16cex="http://schemas.microsoft.com/office/word/2018/wordml/cex" xmlns:w16cid="http://schemas.microsoft.com/office/word/2016/wordml/cid" xmlns:w16="http://schemas.microsoft.com/office/word/2018/wordml" xmlns:w16sdtdh="http://schemas.microsoft.com/office/word/2020/wordml/sdtdatahash" xmlns:w16se="http://schemas.microsoft.com/office/word/2015/wordml/symex" xmlns:wpg="http://schemas.microsoft.com/office/word/2010/wordprocessingGroup" xmlns:wpi="http://schemas.microsoft.com/office/word/2010/wordprocessingInk" xmlns:wne="http://schemas.microsoft.com/office/word/2006/wordml" xmlns:wps="http://schemas.microsoft.com/office/word/2010/wordprocessingShape" mc:Ignorable="w14 w15 w16se w16cid w16 w16cex w16sdtdh wp14">
   <w:body>
     <w:p>
       <w:pPr>
@@ -406,23 +406,32 @@
         </w:rPr>
         <w:t xml:space="preserve"> system (CVS)</w:t>
       </w:r>
-    </w:p>
-    <w:p>
-      <w:pPr>
+      <w:r>
         <w:rPr>
           <w:rFonts w:ascii="Arial" w:hAnsi="Arial" w:cs="Arial"/>
           <w:b/>
           <w:sz w:val="24"/>
           <w:szCs w:val="24"/>
         </w:rPr>
-      </w:pPr>
-      <w:r>
+        <w:t xml:space="preserve"> - 1985</w:t>
+      </w:r>
+    </w:p>
+    <w:p>
+      <w:pPr>
         <w:rPr>
           <w:rFonts w:ascii="Arial" w:hAnsi="Arial" w:cs="Arial"/>
           <w:b/>
           <w:sz w:val="24"/>
           <w:szCs w:val="24"/>
         </w:rPr>
+      </w:pPr>
+      <w:r>
+        <w:rPr>
+          <w:rFonts w:ascii="Arial" w:hAnsi="Arial" w:cs="Arial"/>
+          <w:b/>
+          <w:sz w:val="24"/>
+          <w:szCs w:val="24"/>
+        </w:rPr>
         <w:t>-</w:t>
       </w:r>
       <w:proofErr w:type="spellStart"/>
@@ -465,6 +474,15 @@
         </w:rPr>
         <w:t xml:space="preserve"> (SVN)</w:t>
       </w:r>
+      <w:r>
+        <w:rPr>
+          <w:rFonts w:ascii="Arial" w:hAnsi="Arial" w:cs="Arial"/>
+          <w:b/>
+          <w:sz w:val="24"/>
+          <w:szCs w:val="24"/>
+        </w:rPr>
+        <w:t xml:space="preserve"> - 2000</w:t>
+      </w:r>
     </w:p>
     <w:p>
       <w:pPr>
@@ -707,23 +725,32 @@
         <w:t>Bitkeeper</w:t>
       </w:r>
       <w:proofErr w:type="spellEnd"/>
-    </w:p>
-    <w:p>
-      <w:pPr>
+      <w:r>
         <w:rPr>
           <w:rFonts w:ascii="Arial" w:hAnsi="Arial" w:cs="Arial"/>
           <w:b/>
           <w:sz w:val="24"/>
           <w:szCs w:val="24"/>
         </w:rPr>
-      </w:pPr>
-      <w:r>
+        <w:t xml:space="preserve"> – 2000 - </w:t>
+      </w:r>
+    </w:p>
+    <w:p>
+      <w:pPr>
         <w:rPr>
           <w:rFonts w:ascii="Arial" w:hAnsi="Arial" w:cs="Arial"/>
           <w:b/>
           <w:sz w:val="24"/>
           <w:szCs w:val="24"/>
         </w:rPr>
+      </w:pPr>
+      <w:r>
+        <w:rPr>
+          <w:rFonts w:ascii="Arial" w:hAnsi="Arial" w:cs="Arial"/>
+          <w:b/>
+          <w:sz w:val="24"/>
+          <w:szCs w:val="24"/>
+        </w:rPr>
         <w:t>-</w:t>
       </w:r>
       <w:proofErr w:type="spellStart"/>
@@ -737,6 +764,15 @@
         <w:t>Git</w:t>
       </w:r>
       <w:proofErr w:type="spellEnd"/>
+      <w:r>
+        <w:rPr>
+          <w:rFonts w:ascii="Arial" w:hAnsi="Arial" w:cs="Arial"/>
+          <w:b/>
+          <w:sz w:val="24"/>
+          <w:szCs w:val="24"/>
+        </w:rPr>
+        <w:t xml:space="preserve"> - 2005</w:t>
+      </w:r>
     </w:p>
     <w:p>
       <w:pPr>
@@ -789,8 +825,868 @@
           <w:szCs w:val="24"/>
         </w:rPr>
       </w:pPr>
-      <w:bookmarkStart w:id="0" w:name="_GoBack"/>
-      <w:bookmarkEnd w:id="0"/>
+      <w:r>
+        <w:rPr>
+          <w:rFonts w:ascii="Arial" w:hAnsi="Arial" w:cs="Arial"/>
+          <w:sz w:val="24"/>
+          <w:szCs w:val="24"/>
+        </w:rPr>
+        <w:t xml:space="preserve">03 – A EVOLUÇÃO DO GIT E GITHUB </w:t>
+      </w:r>
+    </w:p>
+    <w:p>
+      <w:pPr>
+        <w:rPr>
+          <w:rFonts w:ascii="Arial" w:hAnsi="Arial" w:cs="Arial"/>
+          <w:sz w:val="24"/>
+          <w:szCs w:val="24"/>
+        </w:rPr>
+      </w:pPr>
+      <w:r>
+        <w:rPr>
+          <w:rFonts w:ascii="Arial" w:hAnsi="Arial" w:cs="Arial"/>
+          <w:sz w:val="24"/>
+          <w:szCs w:val="24"/>
+        </w:rPr>
+        <w:t xml:space="preserve">-GitHub </w:t>
+      </w:r>
+      <w:r>
+        <w:rPr>
+          <w:rFonts w:ascii="Arial" w:hAnsi="Arial" w:cs="Arial"/>
+          <w:sz w:val="24"/>
+          <w:szCs w:val="24"/>
+        </w:rPr>
+        <w:t>–</w:t>
+      </w:r>
+      <w:r>
+        <w:rPr>
+          <w:rFonts w:ascii="Arial" w:hAnsi="Arial" w:cs="Arial"/>
+          <w:sz w:val="24"/>
+          <w:szCs w:val="24"/>
+        </w:rPr>
+        <w:t xml:space="preserve"> 2008</w:t>
+      </w:r>
+    </w:p>
+    <w:p>
+      <w:pPr>
+        <w:rPr>
+          <w:rFonts w:ascii="Arial" w:hAnsi="Arial" w:cs="Arial"/>
+          <w:sz w:val="24"/>
+          <w:szCs w:val="24"/>
+        </w:rPr>
+      </w:pPr>
+      <w:r>
+        <w:rPr>
+          <w:rFonts w:ascii="Arial" w:hAnsi="Arial" w:cs="Arial"/>
+          <w:sz w:val="24"/>
+          <w:szCs w:val="24"/>
+        </w:rPr>
+        <w:lastRenderedPageBreak/>
+        <w:t>04 – INSTALAÇÕES E CONFIGURAÇÕES IMPORTANTES</w:t>
+      </w:r>
+    </w:p>
+    <w:p>
+      <w:pPr>
+        <w:rPr>
+          <w:rFonts w:ascii="Arial" w:hAnsi="Arial" w:cs="Arial"/>
+          <w:sz w:val="24"/>
+          <w:szCs w:val="24"/>
+        </w:rPr>
+      </w:pPr>
+      <w:r>
+        <w:rPr>
+          <w:rFonts w:ascii="Arial" w:hAnsi="Arial" w:cs="Arial"/>
+          <w:sz w:val="24"/>
+          <w:szCs w:val="24"/>
+        </w:rPr>
+        <w:t>O que é preciso instalar</w:t>
+      </w:r>
+    </w:p>
+    <w:p>
+      <w:pPr>
+        <w:rPr>
+          <w:rFonts w:ascii="Arial" w:hAnsi="Arial" w:cs="Arial"/>
+          <w:sz w:val="24"/>
+          <w:szCs w:val="24"/>
+        </w:rPr>
+      </w:pPr>
+      <w:r>
+        <w:rPr>
+          <w:rFonts w:ascii="Arial" w:hAnsi="Arial" w:cs="Arial"/>
+          <w:sz w:val="24"/>
+          <w:szCs w:val="24"/>
+        </w:rPr>
+        <w:t>-Navegador</w:t>
+      </w:r>
+      <w:r>
+        <w:rPr>
+          <w:rFonts w:ascii="Arial" w:hAnsi="Arial" w:cs="Arial"/>
+          <w:sz w:val="24"/>
+          <w:szCs w:val="24"/>
+        </w:rPr>
+        <w:t xml:space="preserve"> </w:t>
+      </w:r>
+      <w:proofErr w:type="spellStart"/>
+      <w:r>
+        <w:rPr>
+          <w:rFonts w:ascii="Arial" w:hAnsi="Arial" w:cs="Arial"/>
+          <w:sz w:val="24"/>
+          <w:szCs w:val="24"/>
+        </w:rPr>
+        <w:t>standalone</w:t>
+      </w:r>
+      <w:proofErr w:type="spellEnd"/>
+      <w:r>
+        <w:rPr>
+          <w:rFonts w:ascii="Arial" w:hAnsi="Arial" w:cs="Arial"/>
+          <w:sz w:val="24"/>
+          <w:szCs w:val="24"/>
+        </w:rPr>
+        <w:t>=1 na barra do navegador</w:t>
+      </w:r>
+    </w:p>
+    <w:p>
+      <w:pPr>
+        <w:rPr>
+          <w:rFonts w:ascii="Arial" w:hAnsi="Arial" w:cs="Arial"/>
+          <w:sz w:val="24"/>
+          <w:szCs w:val="24"/>
+        </w:rPr>
+      </w:pPr>
+      <w:r>
+        <w:rPr>
+          <w:rFonts w:ascii="Arial" w:hAnsi="Arial" w:cs="Arial"/>
+          <w:sz w:val="24"/>
+          <w:szCs w:val="24"/>
+        </w:rPr>
+        <w:t>-Editor de código (Visual</w:t>
+      </w:r>
+      <w:r>
+        <w:rPr>
+          <w:rFonts w:ascii="Arial" w:hAnsi="Arial" w:cs="Arial"/>
+          <w:sz w:val="24"/>
+          <w:szCs w:val="24"/>
+        </w:rPr>
+        <w:t xml:space="preserve"> Studio</w:t>
+      </w:r>
+      <w:r>
+        <w:rPr>
+          <w:rFonts w:ascii="Arial" w:hAnsi="Arial" w:cs="Arial"/>
+          <w:sz w:val="24"/>
+          <w:szCs w:val="24"/>
+        </w:rPr>
+        <w:t xml:space="preserve"> </w:t>
+      </w:r>
+      <w:proofErr w:type="spellStart"/>
+      <w:r>
+        <w:rPr>
+          <w:rFonts w:ascii="Arial" w:hAnsi="Arial" w:cs="Arial"/>
+          <w:sz w:val="24"/>
+          <w:szCs w:val="24"/>
+        </w:rPr>
+        <w:t>Code</w:t>
+      </w:r>
+      <w:proofErr w:type="spellEnd"/>
+      <w:r>
+        <w:rPr>
+          <w:rFonts w:ascii="Arial" w:hAnsi="Arial" w:cs="Arial"/>
+          <w:sz w:val="24"/>
+          <w:szCs w:val="24"/>
+        </w:rPr>
+        <w:t>)</w:t>
+      </w:r>
+    </w:p>
+    <w:p>
+      <w:pPr>
+        <w:rPr>
+          <w:rFonts w:ascii="Arial" w:hAnsi="Arial" w:cs="Arial"/>
+          <w:sz w:val="24"/>
+          <w:szCs w:val="24"/>
+        </w:rPr>
+      </w:pPr>
+      <w:r>
+        <w:rPr>
+          <w:rFonts w:ascii="Arial" w:hAnsi="Arial" w:cs="Arial"/>
+          <w:sz w:val="24"/>
+          <w:szCs w:val="24"/>
+        </w:rPr>
+        <w:t>-</w:t>
+      </w:r>
+      <w:proofErr w:type="spellStart"/>
+      <w:r>
+        <w:rPr>
+          <w:rFonts w:ascii="Arial" w:hAnsi="Arial" w:cs="Arial"/>
+          <w:sz w:val="24"/>
+          <w:szCs w:val="24"/>
+        </w:rPr>
+        <w:t>Git</w:t>
+      </w:r>
+      <w:proofErr w:type="spellEnd"/>
+      <w:r>
+        <w:rPr>
+          <w:rFonts w:ascii="Arial" w:hAnsi="Arial" w:cs="Arial"/>
+          <w:sz w:val="24"/>
+          <w:szCs w:val="24"/>
+        </w:rPr>
+        <w:t xml:space="preserve"> </w:t>
+      </w:r>
+      <w:r>
+        <w:rPr>
+          <w:rFonts w:ascii="Arial" w:hAnsi="Arial" w:cs="Arial"/>
+          <w:sz w:val="24"/>
+          <w:szCs w:val="24"/>
+        </w:rPr>
+        <w:t xml:space="preserve">SCM </w:t>
+      </w:r>
+      <w:r>
+        <w:rPr>
+          <w:rFonts w:ascii="Arial" w:hAnsi="Arial" w:cs="Arial"/>
+          <w:sz w:val="24"/>
+          <w:szCs w:val="24"/>
+        </w:rPr>
+        <w:t>(VCS)</w:t>
+      </w:r>
+    </w:p>
+    <w:p>
+      <w:pPr>
+        <w:rPr>
+          <w:rFonts w:ascii="Arial" w:hAnsi="Arial" w:cs="Arial"/>
+          <w:sz w:val="24"/>
+          <w:szCs w:val="24"/>
+        </w:rPr>
+      </w:pPr>
+      <w:r>
+        <w:rPr>
+          <w:rFonts w:ascii="Arial" w:hAnsi="Arial" w:cs="Arial"/>
+          <w:sz w:val="24"/>
+          <w:szCs w:val="24"/>
+        </w:rPr>
+        <w:t>-GitHub Desktop (CSM)</w:t>
+      </w:r>
+    </w:p>
+    <w:p>
+      <w:pPr>
+        <w:rPr>
+          <w:rFonts w:ascii="Arial" w:hAnsi="Arial" w:cs="Arial"/>
+          <w:sz w:val="24"/>
+          <w:szCs w:val="24"/>
+        </w:rPr>
+      </w:pPr>
+      <w:r>
+        <w:rPr>
+          <w:rFonts w:ascii="Arial" w:hAnsi="Arial" w:cs="Arial"/>
+          <w:sz w:val="24"/>
+          <w:szCs w:val="24"/>
+        </w:rPr>
+        <w:t>0</w:t>
+      </w:r>
+      <w:r>
+        <w:rPr>
+          <w:rFonts w:ascii="Arial" w:hAnsi="Arial" w:cs="Arial"/>
+          <w:sz w:val="24"/>
+          <w:szCs w:val="24"/>
+        </w:rPr>
+        <w:t>5</w:t>
+      </w:r>
+      <w:r>
+        <w:rPr>
+          <w:rFonts w:ascii="Arial" w:hAnsi="Arial" w:cs="Arial"/>
+          <w:sz w:val="24"/>
+          <w:szCs w:val="24"/>
+        </w:rPr>
+        <w:t xml:space="preserve"> – CRIANDO O PRIMIEIRO REPOSITORIO</w:t>
+      </w:r>
+    </w:p>
+    <w:p>
+      <w:pPr>
+        <w:rPr>
+          <w:rFonts w:ascii="Arial" w:hAnsi="Arial" w:cs="Arial"/>
+          <w:sz w:val="24"/>
+          <w:szCs w:val="24"/>
+        </w:rPr>
+      </w:pPr>
+      <w:r>
+        <w:rPr>
+          <w:rFonts w:ascii="Arial" w:hAnsi="Arial" w:cs="Arial"/>
+          <w:sz w:val="24"/>
+          <w:szCs w:val="24"/>
+        </w:rPr>
+        <w:t xml:space="preserve">Fazendo </w:t>
+      </w:r>
+      <w:proofErr w:type="spellStart"/>
+      <w:r>
+        <w:rPr>
+          <w:rFonts w:ascii="Arial" w:hAnsi="Arial" w:cs="Arial"/>
+          <w:sz w:val="24"/>
+          <w:szCs w:val="24"/>
+        </w:rPr>
+        <w:t>comit</w:t>
+      </w:r>
+      <w:proofErr w:type="spellEnd"/>
+      <w:r>
+        <w:rPr>
+          <w:rFonts w:ascii="Arial" w:hAnsi="Arial" w:cs="Arial"/>
+          <w:sz w:val="24"/>
+          <w:szCs w:val="24"/>
+        </w:rPr>
+        <w:t xml:space="preserve"> e </w:t>
+      </w:r>
+      <w:proofErr w:type="spellStart"/>
+      <w:r>
+        <w:rPr>
+          <w:rFonts w:ascii="Arial" w:hAnsi="Arial" w:cs="Arial"/>
+          <w:sz w:val="24"/>
+          <w:szCs w:val="24"/>
+        </w:rPr>
+        <w:t>push</w:t>
+      </w:r>
+      <w:proofErr w:type="spellEnd"/>
+      <w:r>
+        <w:rPr>
+          <w:rFonts w:ascii="Arial" w:hAnsi="Arial" w:cs="Arial"/>
+          <w:sz w:val="24"/>
+          <w:szCs w:val="24"/>
+        </w:rPr>
+        <w:t xml:space="preserve"> nos diretórios. </w:t>
+      </w:r>
+    </w:p>
+    <w:p>
+      <w:pPr>
+        <w:rPr>
+          <w:rFonts w:ascii="Arial" w:hAnsi="Arial" w:cs="Arial"/>
+          <w:sz w:val="24"/>
+          <w:szCs w:val="24"/>
+        </w:rPr>
+      </w:pPr>
+      <w:proofErr w:type="spellStart"/>
+      <w:r>
+        <w:rPr>
+          <w:rFonts w:ascii="Arial" w:hAnsi="Arial" w:cs="Arial"/>
+          <w:sz w:val="24"/>
+          <w:szCs w:val="24"/>
+        </w:rPr>
+        <w:t>Comit</w:t>
+      </w:r>
+      <w:proofErr w:type="spellEnd"/>
+      <w:r>
+        <w:rPr>
+          <w:rFonts w:ascii="Arial" w:hAnsi="Arial" w:cs="Arial"/>
+          <w:sz w:val="24"/>
+          <w:szCs w:val="24"/>
+        </w:rPr>
+        <w:t xml:space="preserve"> = </w:t>
+      </w:r>
+      <w:proofErr w:type="spellStart"/>
+      <w:r>
+        <w:rPr>
+          <w:rFonts w:ascii="Arial" w:hAnsi="Arial" w:cs="Arial"/>
+          <w:sz w:val="24"/>
+          <w:szCs w:val="24"/>
+        </w:rPr>
+        <w:t>crtl+enter</w:t>
+      </w:r>
+      <w:proofErr w:type="spellEnd"/>
+    </w:p>
+    <w:p>
+      <w:pPr>
+        <w:rPr>
+          <w:rFonts w:ascii="Arial" w:hAnsi="Arial" w:cs="Arial"/>
+          <w:sz w:val="24"/>
+          <w:szCs w:val="24"/>
+        </w:rPr>
+      </w:pPr>
+      <w:proofErr w:type="spellStart"/>
+      <w:r>
+        <w:rPr>
+          <w:rFonts w:ascii="Arial" w:hAnsi="Arial" w:cs="Arial"/>
+          <w:sz w:val="24"/>
+          <w:szCs w:val="24"/>
+        </w:rPr>
+        <w:t>Push</w:t>
+      </w:r>
+      <w:proofErr w:type="spellEnd"/>
+      <w:r>
+        <w:rPr>
+          <w:rFonts w:ascii="Arial" w:hAnsi="Arial" w:cs="Arial"/>
+          <w:sz w:val="24"/>
+          <w:szCs w:val="24"/>
+        </w:rPr>
+        <w:t xml:space="preserve"> = </w:t>
+      </w:r>
+      <w:proofErr w:type="spellStart"/>
+      <w:r>
+        <w:rPr>
+          <w:rFonts w:ascii="Arial" w:hAnsi="Arial" w:cs="Arial"/>
+          <w:sz w:val="24"/>
+          <w:szCs w:val="24"/>
+        </w:rPr>
+        <w:t>crtl+p</w:t>
+      </w:r>
+      <w:proofErr w:type="spellEnd"/>
+    </w:p>
+    <w:p>
+      <w:pPr>
+        <w:rPr>
+          <w:rFonts w:ascii="Arial" w:hAnsi="Arial" w:cs="Arial"/>
+          <w:sz w:val="24"/>
+          <w:szCs w:val="24"/>
+        </w:rPr>
+      </w:pPr>
+      <w:r>
+        <w:rPr>
+          <w:rFonts w:ascii="Arial" w:hAnsi="Arial" w:cs="Arial"/>
+          <w:sz w:val="24"/>
+          <w:szCs w:val="24"/>
+        </w:rPr>
+        <w:t>0</w:t>
+      </w:r>
+      <w:r>
+        <w:rPr>
+          <w:rFonts w:ascii="Arial" w:hAnsi="Arial" w:cs="Arial"/>
+          <w:sz w:val="24"/>
+          <w:szCs w:val="24"/>
+        </w:rPr>
+        <w:t>6</w:t>
+      </w:r>
+      <w:r>
+        <w:rPr>
+          <w:rFonts w:ascii="Arial" w:hAnsi="Arial" w:cs="Arial"/>
+          <w:sz w:val="24"/>
+          <w:szCs w:val="24"/>
+        </w:rPr>
+        <w:t xml:space="preserve"> </w:t>
+      </w:r>
+      <w:r>
+        <w:rPr>
+          <w:rFonts w:ascii="Arial" w:hAnsi="Arial" w:cs="Arial"/>
+          <w:sz w:val="24"/>
+          <w:szCs w:val="24"/>
+        </w:rPr>
+        <w:t>–</w:t>
+      </w:r>
+      <w:r>
+        <w:rPr>
+          <w:rFonts w:ascii="Arial" w:hAnsi="Arial" w:cs="Arial"/>
+          <w:sz w:val="24"/>
+          <w:szCs w:val="24"/>
+        </w:rPr>
+        <w:t xml:space="preserve"> </w:t>
+      </w:r>
+      <w:r>
+        <w:rPr>
+          <w:rFonts w:ascii="Arial" w:hAnsi="Arial" w:cs="Arial"/>
+          <w:sz w:val="24"/>
+          <w:szCs w:val="24"/>
+        </w:rPr>
+        <w:t>INSTALANDO GITHUB DESKTOP NO LINUX</w:t>
+      </w:r>
+    </w:p>
+    <w:p>
+      <w:pPr>
+        <w:rPr>
+          <w:rFonts w:ascii="Arial" w:hAnsi="Arial" w:cs="Arial"/>
+          <w:sz w:val="24"/>
+          <w:szCs w:val="24"/>
+        </w:rPr>
+      </w:pPr>
+      <w:proofErr w:type="spellStart"/>
+      <w:r>
+        <w:rPr>
+          <w:rFonts w:ascii="Arial" w:hAnsi="Arial" w:cs="Arial"/>
+          <w:sz w:val="24"/>
+          <w:szCs w:val="24"/>
+        </w:rPr>
+        <w:t>Sudo</w:t>
+      </w:r>
+      <w:proofErr w:type="spellEnd"/>
+      <w:r>
+        <w:rPr>
+          <w:rFonts w:ascii="Arial" w:hAnsi="Arial" w:cs="Arial"/>
+          <w:sz w:val="24"/>
+          <w:szCs w:val="24"/>
+        </w:rPr>
+        <w:t xml:space="preserve"> </w:t>
+      </w:r>
+      <w:proofErr w:type="spellStart"/>
+      <w:r>
+        <w:rPr>
+          <w:rFonts w:ascii="Arial" w:hAnsi="Arial" w:cs="Arial"/>
+          <w:sz w:val="24"/>
+          <w:szCs w:val="24"/>
+        </w:rPr>
+        <w:t>apt</w:t>
+      </w:r>
+      <w:proofErr w:type="spellEnd"/>
+      <w:r>
+        <w:rPr>
+          <w:rFonts w:ascii="Arial" w:hAnsi="Arial" w:cs="Arial"/>
+          <w:sz w:val="24"/>
+          <w:szCs w:val="24"/>
+        </w:rPr>
+        <w:t xml:space="preserve"> update</w:t>
+      </w:r>
+    </w:p>
+    <w:p>
+      <w:pPr>
+        <w:rPr>
+          <w:rFonts w:ascii="Arial" w:hAnsi="Arial" w:cs="Arial"/>
+          <w:sz w:val="24"/>
+          <w:szCs w:val="24"/>
+        </w:rPr>
+      </w:pPr>
+      <w:proofErr w:type="spellStart"/>
+      <w:r>
+        <w:rPr>
+          <w:rFonts w:ascii="Arial" w:hAnsi="Arial" w:cs="Arial"/>
+          <w:sz w:val="24"/>
+          <w:szCs w:val="24"/>
+        </w:rPr>
+        <w:t>Sudo</w:t>
+      </w:r>
+      <w:proofErr w:type="spellEnd"/>
+      <w:r>
+        <w:rPr>
+          <w:rFonts w:ascii="Arial" w:hAnsi="Arial" w:cs="Arial"/>
+          <w:sz w:val="24"/>
+          <w:szCs w:val="24"/>
+        </w:rPr>
+        <w:t xml:space="preserve"> </w:t>
+      </w:r>
+      <w:proofErr w:type="spellStart"/>
+      <w:r>
+        <w:rPr>
+          <w:rFonts w:ascii="Arial" w:hAnsi="Arial" w:cs="Arial"/>
+          <w:sz w:val="24"/>
+          <w:szCs w:val="24"/>
+        </w:rPr>
+        <w:t>apt</w:t>
+      </w:r>
+      <w:proofErr w:type="spellEnd"/>
+      <w:r>
+        <w:rPr>
+          <w:rFonts w:ascii="Arial" w:hAnsi="Arial" w:cs="Arial"/>
+          <w:sz w:val="24"/>
+          <w:szCs w:val="24"/>
+        </w:rPr>
+        <w:t xml:space="preserve"> upgrade -y</w:t>
+      </w:r>
+    </w:p>
+    <w:p>
+      <w:pPr>
+        <w:rPr>
+          <w:rFonts w:ascii="Arial" w:hAnsi="Arial" w:cs="Arial"/>
+          <w:sz w:val="24"/>
+          <w:szCs w:val="24"/>
+        </w:rPr>
+      </w:pPr>
+      <w:proofErr w:type="spellStart"/>
+      <w:r>
+        <w:rPr>
+          <w:rFonts w:ascii="Arial" w:hAnsi="Arial" w:cs="Arial"/>
+          <w:sz w:val="24"/>
+          <w:szCs w:val="24"/>
+        </w:rPr>
+        <w:t>Sudo</w:t>
+      </w:r>
+      <w:proofErr w:type="spellEnd"/>
+      <w:r>
+        <w:rPr>
+          <w:rFonts w:ascii="Arial" w:hAnsi="Arial" w:cs="Arial"/>
+          <w:sz w:val="24"/>
+          <w:szCs w:val="24"/>
+        </w:rPr>
+        <w:t xml:space="preserve"> </w:t>
+      </w:r>
+      <w:proofErr w:type="spellStart"/>
+      <w:r>
+        <w:rPr>
+          <w:rFonts w:ascii="Arial" w:hAnsi="Arial" w:cs="Arial"/>
+          <w:sz w:val="24"/>
+          <w:szCs w:val="24"/>
+        </w:rPr>
+        <w:t>apt</w:t>
+      </w:r>
+      <w:proofErr w:type="spellEnd"/>
+      <w:r>
+        <w:rPr>
+          <w:rFonts w:ascii="Arial" w:hAnsi="Arial" w:cs="Arial"/>
+          <w:sz w:val="24"/>
+          <w:szCs w:val="24"/>
+        </w:rPr>
+        <w:t xml:space="preserve"> </w:t>
+      </w:r>
+      <w:proofErr w:type="spellStart"/>
+      <w:r>
+        <w:rPr>
+          <w:rFonts w:ascii="Arial" w:hAnsi="Arial" w:cs="Arial"/>
+          <w:sz w:val="24"/>
+          <w:szCs w:val="24"/>
+        </w:rPr>
+        <w:t>install</w:t>
+      </w:r>
+      <w:proofErr w:type="spellEnd"/>
+      <w:r>
+        <w:rPr>
+          <w:rFonts w:ascii="Arial" w:hAnsi="Arial" w:cs="Arial"/>
+          <w:sz w:val="24"/>
+          <w:szCs w:val="24"/>
+        </w:rPr>
+        <w:t xml:space="preserve"> </w:t>
+      </w:r>
+      <w:proofErr w:type="spellStart"/>
+      <w:r>
+        <w:rPr>
+          <w:rFonts w:ascii="Arial" w:hAnsi="Arial" w:cs="Arial"/>
+          <w:sz w:val="24"/>
+          <w:szCs w:val="24"/>
+        </w:rPr>
+        <w:t>git</w:t>
+      </w:r>
+      <w:proofErr w:type="spellEnd"/>
+      <w:r>
+        <w:rPr>
+          <w:rFonts w:ascii="Arial" w:hAnsi="Arial" w:cs="Arial"/>
+          <w:sz w:val="24"/>
+          <w:szCs w:val="24"/>
+        </w:rPr>
+        <w:t xml:space="preserve"> -y</w:t>
+      </w:r>
+    </w:p>
+    <w:p>
+      <w:pPr>
+        <w:rPr>
+          <w:rFonts w:ascii="Arial" w:hAnsi="Arial" w:cs="Arial"/>
+          <w:sz w:val="24"/>
+          <w:szCs w:val="24"/>
+        </w:rPr>
+      </w:pPr>
+      <w:proofErr w:type="spellStart"/>
+      <w:r>
+        <w:rPr>
+          <w:rFonts w:ascii="Arial" w:hAnsi="Arial" w:cs="Arial"/>
+          <w:sz w:val="24"/>
+          <w:szCs w:val="24"/>
+        </w:rPr>
+        <w:t>Git</w:t>
+      </w:r>
+      <w:proofErr w:type="spellEnd"/>
+      <w:r>
+        <w:rPr>
+          <w:rFonts w:ascii="Arial" w:hAnsi="Arial" w:cs="Arial"/>
+          <w:sz w:val="24"/>
+          <w:szCs w:val="24"/>
+        </w:rPr>
+        <w:t xml:space="preserve"> –</w:t>
+      </w:r>
+      <w:proofErr w:type="spellStart"/>
+      <w:r>
+        <w:rPr>
+          <w:rFonts w:ascii="Arial" w:hAnsi="Arial" w:cs="Arial"/>
+          <w:sz w:val="24"/>
+          <w:szCs w:val="24"/>
+        </w:rPr>
+        <w:t>version</w:t>
+      </w:r>
+      <w:proofErr w:type="spellEnd"/>
+      <w:r>
+        <w:rPr>
+          <w:rFonts w:ascii="Arial" w:hAnsi="Arial" w:cs="Arial"/>
+          <w:sz w:val="24"/>
+          <w:szCs w:val="24"/>
+        </w:rPr>
+        <w:t xml:space="preserve">  </w:t>
+      </w:r>
+    </w:p>
+    <w:p>
+      <w:pPr>
+        <w:rPr>
+          <w:rFonts w:ascii="Arial" w:hAnsi="Arial" w:cs="Arial"/>
+          <w:sz w:val="24"/>
+          <w:szCs w:val="24"/>
+        </w:rPr>
+      </w:pPr>
+      <w:hyperlink r:id="rId6" w:history="1">
+        <w:r>
+          <w:rPr>
+            <w:rStyle w:val="Hyperlink"/>
+            <w:rFonts w:ascii="Arial" w:hAnsi="Arial" w:cs="Arial"/>
+            <w:sz w:val="24"/>
+            <w:szCs w:val="24"/>
+          </w:rPr>
+          <w:t>https://github.com/shiftkey/desktop/releases</w:t>
+        </w:r>
+      </w:hyperlink>
+      <w:r>
+        <w:rPr>
+          <w:rFonts w:ascii="Arial" w:hAnsi="Arial" w:cs="Arial"/>
+          <w:sz w:val="24"/>
+          <w:szCs w:val="24"/>
+        </w:rPr>
+        <w:t xml:space="preserve"> (reposi</w:t>
+      </w:r>
+      <w:r>
+        <w:rPr>
+          <w:rFonts w:ascii="Arial" w:hAnsi="Arial" w:cs="Arial"/>
+          <w:sz w:val="24"/>
+          <w:szCs w:val="24"/>
+        </w:rPr>
+        <w:t xml:space="preserve">tório do </w:t>
+      </w:r>
+      <w:proofErr w:type="spellStart"/>
+      <w:r>
+        <w:rPr>
+          <w:rFonts w:ascii="Arial" w:hAnsi="Arial" w:cs="Arial"/>
+          <w:sz w:val="24"/>
+          <w:szCs w:val="24"/>
+        </w:rPr>
+        <w:t>github</w:t>
+      </w:r>
+      <w:proofErr w:type="spellEnd"/>
+      <w:r>
+        <w:rPr>
+          <w:rFonts w:ascii="Arial" w:hAnsi="Arial" w:cs="Arial"/>
+          <w:sz w:val="24"/>
+          <w:szCs w:val="24"/>
+        </w:rPr>
+        <w:t xml:space="preserve"> desktop Linux)</w:t>
+      </w:r>
+    </w:p>
+    <w:p>
+      <w:pPr>
+        <w:rPr>
+          <w:rFonts w:ascii="Arial" w:hAnsi="Arial" w:cs="Arial"/>
+          <w:sz w:val="24"/>
+          <w:szCs w:val="24"/>
+        </w:rPr>
+      </w:pPr>
+      <w:r>
+        <w:rPr>
+          <w:rFonts w:ascii="Arial" w:hAnsi="Arial" w:cs="Arial"/>
+          <w:sz w:val="24"/>
+          <w:szCs w:val="24"/>
+        </w:rPr>
+        <w:t xml:space="preserve">07 </w:t>
+      </w:r>
+      <w:r>
+        <w:rPr>
+          <w:rFonts w:ascii="Arial" w:hAnsi="Arial" w:cs="Arial"/>
+          <w:sz w:val="24"/>
+          <w:szCs w:val="24"/>
+        </w:rPr>
+        <w:t>–</w:t>
+      </w:r>
+      <w:r>
+        <w:rPr>
+          <w:rFonts w:ascii="Arial" w:hAnsi="Arial" w:cs="Arial"/>
+          <w:sz w:val="24"/>
+          <w:szCs w:val="24"/>
+        </w:rPr>
+        <w:t xml:space="preserve"> CLONANDO</w:t>
+      </w:r>
+      <w:r>
+        <w:rPr>
+          <w:rFonts w:ascii="Arial" w:hAnsi="Arial" w:cs="Arial"/>
+          <w:sz w:val="24"/>
+          <w:szCs w:val="24"/>
+        </w:rPr>
+        <w:t xml:space="preserve"> UM REPOSITÓRIO</w:t>
+      </w:r>
+    </w:p>
+    <w:p>
+      <w:pPr>
+        <w:rPr>
+          <w:rFonts w:ascii="Arial" w:hAnsi="Arial" w:cs="Arial"/>
+          <w:sz w:val="24"/>
+          <w:szCs w:val="24"/>
+        </w:rPr>
+      </w:pPr>
+      <w:r>
+        <w:rPr>
+          <w:rFonts w:ascii="Arial" w:hAnsi="Arial" w:cs="Arial"/>
+          <w:sz w:val="24"/>
+          <w:szCs w:val="24"/>
+        </w:rPr>
+        <w:t xml:space="preserve">Abrir o repositório que quer clonar no </w:t>
+      </w:r>
+      <w:proofErr w:type="spellStart"/>
+      <w:r>
+        <w:rPr>
+          <w:rFonts w:ascii="Arial" w:hAnsi="Arial" w:cs="Arial"/>
+          <w:sz w:val="24"/>
+          <w:szCs w:val="24"/>
+        </w:rPr>
+        <w:t>github</w:t>
+      </w:r>
+      <w:proofErr w:type="spellEnd"/>
+      <w:r>
+        <w:rPr>
+          <w:rFonts w:ascii="Arial" w:hAnsi="Arial" w:cs="Arial"/>
+          <w:sz w:val="24"/>
+          <w:szCs w:val="24"/>
+        </w:rPr>
+        <w:t xml:space="preserve"> e abrir com </w:t>
+      </w:r>
+      <w:proofErr w:type="spellStart"/>
+      <w:r>
+        <w:rPr>
+          <w:rFonts w:ascii="Arial" w:hAnsi="Arial" w:cs="Arial"/>
+          <w:sz w:val="24"/>
+          <w:szCs w:val="24"/>
+        </w:rPr>
+        <w:t>github</w:t>
+      </w:r>
+      <w:proofErr w:type="spellEnd"/>
+      <w:r>
+        <w:rPr>
+          <w:rFonts w:ascii="Arial" w:hAnsi="Arial" w:cs="Arial"/>
+          <w:sz w:val="24"/>
+          <w:szCs w:val="24"/>
+        </w:rPr>
+        <w:t xml:space="preserve"> desktop</w:t>
+      </w:r>
+    </w:p>
+    <w:p>
+      <w:pPr>
+        <w:rPr>
+          <w:rFonts w:ascii="Arial" w:hAnsi="Arial" w:cs="Arial"/>
+          <w:sz w:val="24"/>
+          <w:szCs w:val="24"/>
+        </w:rPr>
+      </w:pPr>
+      <w:r>
+        <w:rPr>
+          <w:rFonts w:ascii="Arial" w:hAnsi="Arial" w:cs="Arial"/>
+          <w:sz w:val="24"/>
+          <w:szCs w:val="24"/>
+        </w:rPr>
+        <w:t>08 – VERSIONANDO SEUS PROJETOS ANTIGOS</w:t>
+      </w:r>
+    </w:p>
+    <w:p>
+      <w:pPr>
+        <w:rPr>
+          <w:rFonts w:ascii="Arial" w:hAnsi="Arial" w:cs="Arial"/>
+          <w:sz w:val="24"/>
+          <w:szCs w:val="24"/>
+        </w:rPr>
+      </w:pPr>
+      <w:r>
+        <w:rPr>
+          <w:rFonts w:ascii="Arial" w:hAnsi="Arial" w:cs="Arial"/>
+          <w:sz w:val="24"/>
+          <w:szCs w:val="24"/>
+        </w:rPr>
+        <w:t>09 – VOCÊ SABE USAR ISSUES?</w:t>
+      </w:r>
+    </w:p>
+    <w:p>
+      <w:pPr>
+        <w:rPr>
+          <w:rFonts w:ascii="Arial" w:hAnsi="Arial" w:cs="Arial"/>
+          <w:sz w:val="24"/>
+          <w:szCs w:val="24"/>
+        </w:rPr>
+      </w:pPr>
     </w:p>
     <w:sectPr>
       <w:pgSz w:w="11906" w:h="16838"/>
@@ -802,8 +1698,58 @@
 </w:document>
 </file>
 
+<file path=word/endnotes.xml><?xml version="1.0" encoding="utf-8"?>
+<w:endnotes xmlns:wpc="http://schemas.microsoft.com/office/word/2010/wordprocessingCanvas" xmlns:cx="http://schemas.microsoft.com/office/drawing/2014/chartex" xmlns:cx1="http://schemas.microsoft.com/office/drawing/2015/9/8/chartex" xmlns:cx2="http://schemas.microsoft.com/office/drawing/2015/10/21/chartex" xmlns:cx3="http://schemas.microsoft.com/office/drawing/2016/5/9/chartex" xmlns:cx4="http://schemas.microsoft.com/office/drawing/2016/5/10/chartex" xmlns:cx5="http://schemas.microsoft.com/office/drawing/2016/5/11/chartex" xmlns:cx6="http://schemas.microsoft.com/office/drawing/2016/5/12/chartex" xmlns:cx7="http://schemas.microsoft.com/office/drawing/2016/5/13/chartex" xmlns:cx8="http://schemas.microsoft.com/office/drawing/2016/5/14/chartex" xmlns:mc="http://schemas.openxmlformats.org/markup-compatibility/2006" xmlns:aink="http://schemas.microsoft.com/office/drawing/2016/ink" xmlns:am3d="http://schemas.microsoft.com/office/drawing/2017/model3d" xmlns:o="urn:schemas-microsoft-com:office:office" xmlns:r="http://schemas.openxmlformats.org/officeDocument/2006/relationships" xmlns:m="http://schemas.openxmlformats.org/officeDocument/2006/math" xmlns:v="urn:schemas-microsoft-com:vml" xmlns:wp14="http://schemas.microsoft.com/office/word/2010/wordprocessingDrawing" xmlns:wp="http://schemas.openxmlformats.org/drawingml/2006/wordprocessingDrawing" xmlns:w10="urn:schemas-microsoft-com:office:word" xmlns:w="http://schemas.openxmlformats.org/wordprocessingml/2006/main" xmlns:w14="http://schemas.microsoft.com/office/word/2010/wordml" xmlns:w15="http://schemas.microsoft.com/office/word/2012/wordml" xmlns:w16cex="http://schemas.microsoft.com/office/word/2018/wordml/cex" xmlns:w16cid="http://schemas.microsoft.com/office/word/2016/wordml/cid" xmlns:w16="http://schemas.microsoft.com/office/word/2018/wordml" xmlns:w16sdtdh="http://schemas.microsoft.com/office/word/2020/wordml/sdtdatahash" xmlns:w16se="http://schemas.microsoft.com/office/word/2015/wordml/symex" xmlns:wpg="http://schemas.microsoft.com/office/word/2010/wordprocessingGroup" xmlns:wpi="http://schemas.microsoft.com/office/word/2010/wordprocessingInk" xmlns:wne="http://schemas.microsoft.com/office/word/2006/wordml" xmlns:wps="http://schemas.microsoft.com/office/word/2010/wordprocessingShape" mc:Ignorable="w14 w15 w16se w16cid w16 w16cex w16sdtdh wp14">
+  <w:endnote w:type="separator" w:id="-1">
+    <w:p>
+      <w:pPr>
+        <w:spacing w:after="0" w:line="240" w:lineRule="auto"/>
+      </w:pPr>
+      <w:r>
+        <w:separator/>
+      </w:r>
+    </w:p>
+  </w:endnote>
+  <w:endnote w:type="continuationSeparator" w:id="0">
+    <w:p>
+      <w:pPr>
+        <w:spacing w:after="0" w:line="240" w:lineRule="auto"/>
+      </w:pPr>
+      <w:r>
+        <w:continuationSeparator/>
+      </w:r>
+    </w:p>
+  </w:endnote>
+</w:endnotes>
+</file>
+
+<file path=word/footnotes.xml><?xml version="1.0" encoding="utf-8"?>
+<w:footnotes xmlns:wpc="http://schemas.microsoft.com/office/word/2010/wordprocessingCanvas" xmlns:cx="http://schemas.microsoft.com/office/drawing/2014/chartex" xmlns:cx1="http://schemas.microsoft.com/office/drawing/2015/9/8/chartex" xmlns:cx2="http://schemas.microsoft.com/office/drawing/2015/10/21/chartex" xmlns:cx3="http://schemas.microsoft.com/office/drawing/2016/5/9/chartex" xmlns:cx4="http://schemas.microsoft.com/office/drawing/2016/5/10/chartex" xmlns:cx5="http://schemas.microsoft.com/office/drawing/2016/5/11/chartex" xmlns:cx6="http://schemas.microsoft.com/office/drawing/2016/5/12/chartex" xmlns:cx7="http://schemas.microsoft.com/office/drawing/2016/5/13/chartex" xmlns:cx8="http://schemas.microsoft.com/office/drawing/2016/5/14/chartex" xmlns:mc="http://schemas.openxmlformats.org/markup-compatibility/2006" xmlns:aink="http://schemas.microsoft.com/office/drawing/2016/ink" xmlns:am3d="http://schemas.microsoft.com/office/drawing/2017/model3d" xmlns:o="urn:schemas-microsoft-com:office:office" xmlns:r="http://schemas.openxmlformats.org/officeDocument/2006/relationships" xmlns:m="http://schemas.openxmlformats.org/officeDocument/2006/math" xmlns:v="urn:schemas-microsoft-com:vml" xmlns:wp14="http://schemas.microsoft.com/office/word/2010/wordprocessingDrawing" xmlns:wp="http://schemas.openxmlformats.org/drawingml/2006/wordprocessingDrawing" xmlns:w10="urn:schemas-microsoft-com:office:word" xmlns:w="http://schemas.openxmlformats.org/wordprocessingml/2006/main" xmlns:w14="http://schemas.microsoft.com/office/word/2010/wordml" xmlns:w15="http://schemas.microsoft.com/office/word/2012/wordml" xmlns:w16cex="http://schemas.microsoft.com/office/word/2018/wordml/cex" xmlns:w16cid="http://schemas.microsoft.com/office/word/2016/wordml/cid" xmlns:w16="http://schemas.microsoft.com/office/word/2018/wordml" xmlns:w16sdtdh="http://schemas.microsoft.com/office/word/2020/wordml/sdtdatahash" xmlns:w16se="http://schemas.microsoft.com/office/word/2015/wordml/symex" xmlns:wpg="http://schemas.microsoft.com/office/word/2010/wordprocessingGroup" xmlns:wpi="http://schemas.microsoft.com/office/word/2010/wordprocessingInk" xmlns:wne="http://schemas.microsoft.com/office/word/2006/wordml" xmlns:wps="http://schemas.microsoft.com/office/word/2010/wordprocessingShape" mc:Ignorable="w14 w15 w16se w16cid w16 w16cex w16sdtdh wp14">
+  <w:footnote w:type="separator" w:id="-1">
+    <w:p>
+      <w:pPr>
+        <w:spacing w:after="0" w:line="240" w:lineRule="auto"/>
+      </w:pPr>
+      <w:r>
+        <w:separator/>
+      </w:r>
+    </w:p>
+  </w:footnote>
+  <w:footnote w:type="continuationSeparator" w:id="0">
+    <w:p>
+      <w:pPr>
+        <w:spacing w:after="0" w:line="240" w:lineRule="auto"/>
+      </w:pPr>
+      <w:r>
+        <w:continuationSeparator/>
+      </w:r>
+    </w:p>
+  </w:footnote>
+</w:footnotes>
+</file>
+
 <file path=word/styles.xml><?xml version="1.0" encoding="utf-8"?>
-<w:styles xmlns:mc="http://schemas.openxmlformats.org/markup-compatibility/2006" xmlns:r="http://schemas.openxmlformats.org/officeDocument/2006/relationships" xmlns:w="http://schemas.openxmlformats.org/wordprocessingml/2006/main" xmlns:w14="http://schemas.microsoft.com/office/word/2010/wordml" xmlns:w15="http://schemas.microsoft.com/office/word/2012/wordml" mc:Ignorable="w14 w15">
+<w:styles xmlns:mc="http://schemas.openxmlformats.org/markup-compatibility/2006" xmlns:r="http://schemas.openxmlformats.org/officeDocument/2006/relationships" xmlns:w="http://schemas.openxmlformats.org/wordprocessingml/2006/main" xmlns:w14="http://schemas.microsoft.com/office/word/2010/wordml" xmlns:w15="http://schemas.microsoft.com/office/word/2012/wordml" xmlns:w16cex="http://schemas.microsoft.com/office/word/2018/wordml/cex" xmlns:w16cid="http://schemas.microsoft.com/office/word/2016/wordml/cid" xmlns:w16="http://schemas.microsoft.com/office/word/2018/wordml" xmlns:w16sdtdh="http://schemas.microsoft.com/office/word/2020/wordml/sdtdatahash" xmlns:w16se="http://schemas.microsoft.com/office/word/2015/wordml/symex" mc:Ignorable="w14 w15 w16se w16cid w16 w16cex w16sdtdh">
   <w:docDefaults>
     <w:rPrDefault>
       <w:rPr>
@@ -819,7 +1765,7 @@
       </w:pPr>
     </w:pPrDefault>
   </w:docDefaults>
-  <w:latentStyles w:defLockedState="0" w:defUIPriority="99" w:defSemiHidden="0" w:defUnhideWhenUsed="0" w:defQFormat="0" w:count="371">
+  <w:latentStyles w:defLockedState="0" w:defUIPriority="99" w:defSemiHidden="0" w:defUnhideWhenUsed="0" w:defQFormat="0" w:count="376">
     <w:lsdException w:name="Normal" w:uiPriority="0" w:qFormat="1"/>
     <w:lsdException w:name="heading 1" w:uiPriority="9" w:qFormat="1"/>
     <w:lsdException w:name="heading 2" w:semiHidden="1" w:uiPriority="9" w:unhideWhenUsed="1" w:qFormat="1"/>
@@ -925,7 +1871,6 @@
     <w:lsdException w:name="HTML Sample" w:semiHidden="1" w:unhideWhenUsed="1"/>
     <w:lsdException w:name="HTML Typewriter" w:semiHidden="1" w:unhideWhenUsed="1"/>
     <w:lsdException w:name="HTML Variable" w:semiHidden="1" w:unhideWhenUsed="1"/>
-    <w:lsdException w:name="Normal Table" w:semiHidden="1" w:unhideWhenUsed="1"/>
     <w:lsdException w:name="annotation subject" w:semiHidden="1" w:unhideWhenUsed="1"/>
     <w:lsdException w:name="No List" w:semiHidden="1" w:unhideWhenUsed="1"/>
     <w:lsdException w:name="Outline List 1" w:semiHidden="1" w:unhideWhenUsed="1"/>
@@ -968,11 +1913,8 @@
     <w:lsdException w:name="Table Contemporary" w:semiHidden="1" w:unhideWhenUsed="1"/>
     <w:lsdException w:name="Table Elegant" w:semiHidden="1" w:unhideWhenUsed="1"/>
     <w:lsdException w:name="Table Professional" w:semiHidden="1" w:unhideWhenUsed="1"/>
-    <w:lsdException w:name="Table Subtle 1" w:semiHidden="1" w:unhideWhenUsed="1"/>
     <w:lsdException w:name="Table Subtle 2" w:semiHidden="1" w:unhideWhenUsed="1"/>
     <w:lsdException w:name="Table Web 1" w:semiHidden="1" w:unhideWhenUsed="1"/>
-    <w:lsdException w:name="Table Web 2" w:semiHidden="1" w:unhideWhenUsed="1"/>
-    <w:lsdException w:name="Table Web 3" w:semiHidden="1" w:unhideWhenUsed="1"/>
     <w:lsdException w:name="Balloon Text" w:semiHidden="1" w:unhideWhenUsed="1"/>
     <w:lsdException w:name="Table Grid" w:uiPriority="39"/>
     <w:lsdException w:name="Table Theme" w:semiHidden="1" w:unhideWhenUsed="1"/>
@@ -1191,6 +2133,11 @@
     <w:lsdException w:name="List Table 5 Dark Accent 6" w:uiPriority="50"/>
     <w:lsdException w:name="List Table 6 Colorful Accent 6" w:uiPriority="51"/>
     <w:lsdException w:name="List Table 7 Colorful Accent 6" w:uiPriority="52"/>
+    <w:lsdException w:name="Mention" w:semiHidden="1" w:unhideWhenUsed="1"/>
+    <w:lsdException w:name="Smart Hyperlink" w:semiHidden="1" w:unhideWhenUsed="1"/>
+    <w:lsdException w:name="Hashtag" w:semiHidden="1" w:unhideWhenUsed="1"/>
+    <w:lsdException w:name="Unresolved Mention" w:semiHidden="1" w:unhideWhenUsed="1"/>
+    <w:lsdException w:name="Smart Link" w:semiHidden="1" w:unhideWhenUsed="1"/>
   </w:latentStyles>
   <w:style w:type="paragraph" w:default="1" w:styleId="Normal">
     <w:name w:val="Normal"/>
@@ -1222,6 +2169,73 @@
     <w:uiPriority w:val="99"/>
     <w:semiHidden/>
     <w:unhideWhenUsed/>
+  </w:style>
+  <w:style w:type="paragraph" w:styleId="Cabealho">
+    <w:name w:val="header"/>
+    <w:basedOn w:val="Normal"/>
+    <w:link w:val="CabealhoChar"/>
+    <w:uiPriority w:val="99"/>
+    <w:unhideWhenUsed/>
+    <w:rsid w:val="00A0673F"/>
+    <w:pPr>
+      <w:tabs>
+        <w:tab w:val="center" w:pos="4252"/>
+        <w:tab w:val="right" w:pos="8504"/>
+      </w:tabs>
+      <w:spacing w:after="0" w:line="240" w:lineRule="auto"/>
+    </w:pPr>
+  </w:style>
+  <w:style w:type="character" w:customStyle="1" w:styleId="CabealhoChar">
+    <w:name w:val="Cabeçalho Char"/>
+    <w:basedOn w:val="Fontepargpadro"/>
+    <w:link w:val="Cabealho"/>
+    <w:uiPriority w:val="99"/>
+    <w:rsid w:val="00A0673F"/>
+  </w:style>
+  <w:style w:type="paragraph" w:styleId="Rodap">
+    <w:name w:val="footer"/>
+    <w:basedOn w:val="Normal"/>
+    <w:link w:val="RodapChar"/>
+    <w:uiPriority w:val="99"/>
+    <w:unhideWhenUsed/>
+    <w:rsid w:val="00A0673F"/>
+    <w:pPr>
+      <w:tabs>
+        <w:tab w:val="center" w:pos="4252"/>
+        <w:tab w:val="right" w:pos="8504"/>
+      </w:tabs>
+      <w:spacing w:after="0" w:line="240" w:lineRule="auto"/>
+    </w:pPr>
+  </w:style>
+  <w:style w:type="character" w:customStyle="1" w:styleId="RodapChar">
+    <w:name w:val="Rodapé Char"/>
+    <w:basedOn w:val="Fontepargpadro"/>
+    <w:link w:val="Rodap"/>
+    <w:uiPriority w:val="99"/>
+    <w:rsid w:val="00A0673F"/>
+  </w:style>
+  <w:style w:type="character" w:styleId="Hyperlink">
+    <w:name w:val="Hyperlink"/>
+    <w:basedOn w:val="Fontepargpadro"/>
+    <w:uiPriority w:val="99"/>
+    <w:unhideWhenUsed/>
+    <w:rsid w:val="006F1959"/>
+    <w:rPr>
+      <w:color w:val="0563C1" w:themeColor="hyperlink"/>
+      <w:u w:val="single"/>
+    </w:rPr>
+  </w:style>
+  <w:style w:type="character" w:styleId="MenoPendente">
+    <w:name w:val="Unresolved Mention"/>
+    <w:basedOn w:val="Fontepargpadro"/>
+    <w:uiPriority w:val="99"/>
+    <w:semiHidden/>
+    <w:unhideWhenUsed/>
+    <w:rsid w:val="006F1959"/>
+    <w:rPr>
+      <w:color w:val="605E5C"/>
+      <w:shd w:val="clear" w:color="auto" w:fill="E1DFDD"/>
+    </w:rPr>
   </w:style>
 </w:styles>
 </file>

</xml_diff>